<commit_message>
update 4.3 week 9
</commit_message>
<xml_diff>
--- a/Week-09-Bootstrap/Week  coding assignment/Week-09-Coding-Assignment.docx
+++ b/Week-09-Bootstrap/Week  coding assignment/Week-09-Coding-Assignment.docx
@@ -53,8 +53,18 @@
           <w:b/>
           <w:szCs w:val="24"/>
         </w:rPr>
-        <w:br/>
-      </w:r>
+        <w:t xml:space="preserve"> </w:t>
+      </w:r>
+      <w:hyperlink r:id="rId8" w:history="1">
+        <w:r>
+          <w:rPr>
+            <w:rStyle w:val="Hyperlink"/>
+            <w:b/>
+            <w:szCs w:val="24"/>
+          </w:rPr>
+          <w:t>https://youtu.be/JHPjhy_Vqm8</w:t>
+        </w:r>
+      </w:hyperlink>
     </w:p>
     <w:p>
       <w:pPr>
@@ -573,12 +583,12 @@
       </w:r>
     </w:p>
     <w:sectPr>
-      <w:headerReference w:type="even" r:id="rId8"/>
-      <w:headerReference w:type="default" r:id="rId9"/>
-      <w:footerReference w:type="even" r:id="rId10"/>
-      <w:footerReference w:type="default" r:id="rId11"/>
-      <w:headerReference w:type="first" r:id="rId12"/>
-      <w:footerReference w:type="first" r:id="rId13"/>
+      <w:headerReference w:type="even" r:id="rId9"/>
+      <w:headerReference w:type="default" r:id="rId10"/>
+      <w:footerReference w:type="even" r:id="rId11"/>
+      <w:footerReference w:type="default" r:id="rId12"/>
+      <w:headerReference w:type="first" r:id="rId13"/>
+      <w:footerReference w:type="first" r:id="rId14"/>
       <w:pgSz w:w="12240" w:h="15840"/>
       <w:pgMar w:top="1440" w:right="1440" w:bottom="1440" w:left="1440" w:header="720" w:footer="720" w:gutter="0"/>
       <w:cols w:space="720"/>

</xml_diff>